<commit_message>
Updated meeting minutes, and added final year project report
</commit_message>
<xml_diff>
--- a/project-report-docs/Meeting Minutes.docx
+++ b/project-report-docs/Meeting Minutes.docx
@@ -2251,25 +2251,7 @@
           <w:sz w:val="21"/>
           <w:szCs w:val="21"/>
         </w:rPr>
-        <w:t xml:space="preserve">Name your bulb rather than </w:t>
-      </w:r>
-      <w:proofErr w:type="spellStart"/>
-      <w:r>
-        <w:rPr>
-          <w:rFonts w:ascii="Segoe UI" w:eastAsia="Segoe UI" w:hAnsi="Segoe UI" w:cs="Segoe UI"/>
-          <w:sz w:val="21"/>
-          <w:szCs w:val="21"/>
-        </w:rPr>
-        <w:t>bulbname</w:t>
-      </w:r>
-      <w:proofErr w:type="spellEnd"/>
-      <w:r>
-        <w:rPr>
-          <w:rFonts w:ascii="Segoe UI" w:eastAsia="Segoe UI" w:hAnsi="Segoe UI" w:cs="Segoe UI"/>
-          <w:sz w:val="21"/>
-          <w:szCs w:val="21"/>
-        </w:rPr>
-        <w:t xml:space="preserve"> on discover page</w:t>
+        <w:t>Name your bulb rather than bulbname on discover page</w:t>
       </w:r>
     </w:p>
     <w:p>
@@ -2397,6 +2379,24 @@
     </w:p>
     <w:p>
       <w:pPr>
+        <w:spacing w:before="240" w:after="240"/>
+        <w:rPr>
+          <w:rFonts w:ascii="Segoe UI" w:eastAsia="Segoe UI" w:hAnsi="Segoe UI" w:cs="Segoe UI"/>
+          <w:sz w:val="21"/>
+          <w:szCs w:val="21"/>
+        </w:rPr>
+      </w:pPr>
+      <w:r>
+        <w:rPr>
+          <w:rFonts w:ascii="Segoe UI" w:eastAsia="Segoe UI" w:hAnsi="Segoe UI" w:cs="Segoe UI"/>
+          <w:sz w:val="21"/>
+          <w:szCs w:val="21"/>
+        </w:rPr>
+        <w:t>07/04/2025:</w:t>
+      </w:r>
+    </w:p>
+    <w:p>
+      <w:pPr>
         <w:pStyle w:val="ListParagraph"/>
         <w:numPr>
           <w:ilvl w:val="0"/>
@@ -2409,6 +2409,114 @@
           <w:szCs w:val="21"/>
         </w:rPr>
       </w:pPr>
+      <w:r>
+        <w:rPr>
+          <w:rFonts w:ascii="Segoe UI" w:eastAsia="Segoe UI" w:hAnsi="Segoe UI" w:cs="Segoe UI"/>
+          <w:sz w:val="21"/>
+          <w:szCs w:val="21"/>
+        </w:rPr>
+        <w:t>Worked on testing, up to 69% code coverage</w:t>
+      </w:r>
+    </w:p>
+    <w:p>
+      <w:pPr>
+        <w:pStyle w:val="ListParagraph"/>
+        <w:numPr>
+          <w:ilvl w:val="0"/>
+          <w:numId w:val="3"/>
+        </w:numPr>
+        <w:spacing w:before="240" w:after="240"/>
+        <w:rPr>
+          <w:rFonts w:ascii="Segoe UI" w:eastAsia="Segoe UI" w:hAnsi="Segoe UI" w:cs="Segoe UI"/>
+          <w:sz w:val="21"/>
+          <w:szCs w:val="21"/>
+        </w:rPr>
+      </w:pPr>
+      <w:r>
+        <w:rPr>
+          <w:rFonts w:ascii="Segoe UI" w:eastAsia="Segoe UI" w:hAnsi="Segoe UI" w:cs="Segoe UI"/>
+          <w:sz w:val="21"/>
+          <w:szCs w:val="21"/>
+        </w:rPr>
+        <w:t>Worked on documentation</w:t>
+      </w:r>
+    </w:p>
+    <w:p>
+      <w:pPr>
+        <w:pStyle w:val="ListParagraph"/>
+        <w:numPr>
+          <w:ilvl w:val="0"/>
+          <w:numId w:val="3"/>
+        </w:numPr>
+        <w:spacing w:before="240" w:after="240"/>
+        <w:rPr>
+          <w:rFonts w:ascii="Segoe UI" w:eastAsia="Segoe UI" w:hAnsi="Segoe UI" w:cs="Segoe UI"/>
+          <w:sz w:val="21"/>
+          <w:szCs w:val="21"/>
+        </w:rPr>
+      </w:pPr>
+      <w:r>
+        <w:rPr>
+          <w:rFonts w:ascii="Segoe UI" w:eastAsia="Segoe UI" w:hAnsi="Segoe UI" w:cs="Segoe UI"/>
+          <w:sz w:val="21"/>
+          <w:szCs w:val="21"/>
+        </w:rPr>
+        <w:t>Fixed bugs on boot</w:t>
+      </w:r>
+    </w:p>
+    <w:p>
+      <w:pPr>
+        <w:pStyle w:val="ListParagraph"/>
+        <w:numPr>
+          <w:ilvl w:val="0"/>
+          <w:numId w:val="3"/>
+        </w:numPr>
+        <w:spacing w:before="240" w:after="240"/>
+        <w:rPr>
+          <w:rFonts w:ascii="Segoe UI" w:eastAsia="Segoe UI" w:hAnsi="Segoe UI" w:cs="Segoe UI"/>
+          <w:sz w:val="21"/>
+          <w:szCs w:val="21"/>
+        </w:rPr>
+      </w:pPr>
+      <w:r>
+        <w:rPr>
+          <w:rFonts w:ascii="Segoe UI" w:eastAsia="Segoe UI" w:hAnsi="Segoe UI" w:cs="Segoe UI"/>
+          <w:sz w:val="21"/>
+          <w:szCs w:val="21"/>
+        </w:rPr>
+        <w:t>Bugs on bulb discovery</w:t>
+      </w:r>
+    </w:p>
+    <w:p>
+      <w:pPr>
+        <w:pStyle w:val="ListParagraph"/>
+        <w:numPr>
+          <w:ilvl w:val="0"/>
+          <w:numId w:val="3"/>
+        </w:numPr>
+        <w:spacing w:before="240" w:after="240"/>
+        <w:rPr>
+          <w:rFonts w:ascii="Segoe UI" w:eastAsia="Segoe UI" w:hAnsi="Segoe UI" w:cs="Segoe UI"/>
+          <w:sz w:val="21"/>
+          <w:szCs w:val="21"/>
+        </w:rPr>
+      </w:pPr>
+      <w:r>
+        <w:rPr>
+          <w:rFonts w:ascii="Segoe UI" w:eastAsia="Segoe UI" w:hAnsi="Segoe UI" w:cs="Segoe UI"/>
+          <w:sz w:val="21"/>
+          <w:szCs w:val="21"/>
+        </w:rPr>
+        <w:t xml:space="preserve">Bugs </w:t>
+      </w:r>
+      <w:r>
+        <w:rPr>
+          <w:rFonts w:ascii="Segoe UI" w:eastAsia="Segoe UI" w:hAnsi="Segoe UI" w:cs="Segoe UI"/>
+          <w:sz w:val="21"/>
+          <w:szCs w:val="21"/>
+        </w:rPr>
+        <w:t>in tests</w:t>
+      </w:r>
     </w:p>
     <w:sectPr>
       <w:pgSz w:w="11906" w:h="16838"/>

</xml_diff>

<commit_message>
update to final report work
</commit_message>
<xml_diff>
--- a/project-report-docs/Meeting Minutes.docx
+++ b/project-report-docs/Meeting Minutes.docx
@@ -2516,6 +2516,201 @@
           <w:szCs w:val="21"/>
         </w:rPr>
         <w:t>in tests</w:t>
+      </w:r>
+    </w:p>
+    <w:p>
+      <w:pPr>
+        <w:spacing w:before="240" w:after="240"/>
+        <w:rPr>
+          <w:rFonts w:ascii="Segoe UI" w:eastAsia="Segoe UI" w:hAnsi="Segoe UI" w:cs="Segoe UI"/>
+          <w:sz w:val="21"/>
+          <w:szCs w:val="21"/>
+        </w:rPr>
+      </w:pPr>
+      <w:r>
+        <w:rPr>
+          <w:rFonts w:ascii="Segoe UI" w:eastAsia="Segoe UI" w:hAnsi="Segoe UI" w:cs="Segoe UI"/>
+          <w:sz w:val="21"/>
+          <w:szCs w:val="21"/>
+        </w:rPr>
+        <w:t>14/04/2025:</w:t>
+      </w:r>
+    </w:p>
+    <w:p>
+      <w:pPr>
+        <w:pStyle w:val="ListParagraph"/>
+        <w:numPr>
+          <w:ilvl w:val="0"/>
+          <w:numId w:val="3"/>
+        </w:numPr>
+        <w:spacing w:before="240" w:after="240"/>
+        <w:rPr>
+          <w:rFonts w:ascii="Segoe UI" w:eastAsia="Segoe UI" w:hAnsi="Segoe UI" w:cs="Segoe UI"/>
+          <w:sz w:val="21"/>
+          <w:szCs w:val="21"/>
+        </w:rPr>
+      </w:pPr>
+      <w:r>
+        <w:rPr>
+          <w:rFonts w:ascii="Segoe UI" w:eastAsia="Segoe UI" w:hAnsi="Segoe UI" w:cs="Segoe UI"/>
+          <w:sz w:val="21"/>
+          <w:szCs w:val="21"/>
+        </w:rPr>
+        <w:t xml:space="preserve">26 tests across </w:t>
+      </w:r>
+      <w:r>
+        <w:rPr>
+          <w:rFonts w:ascii="Segoe UI" w:eastAsia="Segoe UI" w:hAnsi="Segoe UI" w:cs="Segoe UI"/>
+          <w:sz w:val="21"/>
+          <w:szCs w:val="21"/>
+        </w:rPr>
+        <w:t>7 test cases</w:t>
+      </w:r>
+    </w:p>
+    <w:p>
+      <w:pPr>
+        <w:pStyle w:val="ListParagraph"/>
+        <w:numPr>
+          <w:ilvl w:val="0"/>
+          <w:numId w:val="3"/>
+        </w:numPr>
+        <w:spacing w:before="240" w:after="240"/>
+        <w:rPr>
+          <w:rFonts w:ascii="Segoe UI" w:eastAsia="Segoe UI" w:hAnsi="Segoe UI" w:cs="Segoe UI"/>
+          <w:sz w:val="21"/>
+          <w:szCs w:val="21"/>
+        </w:rPr>
+      </w:pPr>
+      <w:r>
+        <w:rPr>
+          <w:rFonts w:ascii="Segoe UI" w:eastAsia="Segoe UI" w:hAnsi="Segoe UI" w:cs="Segoe UI"/>
+          <w:sz w:val="21"/>
+          <w:szCs w:val="21"/>
+        </w:rPr>
+        <w:t>Introduction finished and start made on chapter 1 of report</w:t>
+      </w:r>
+    </w:p>
+    <w:p>
+      <w:pPr>
+        <w:pStyle w:val="ListParagraph"/>
+        <w:numPr>
+          <w:ilvl w:val="0"/>
+          <w:numId w:val="3"/>
+        </w:numPr>
+        <w:spacing w:before="240" w:after="240"/>
+        <w:rPr>
+          <w:rFonts w:ascii="Segoe UI" w:eastAsia="Segoe UI" w:hAnsi="Segoe UI" w:cs="Segoe UI"/>
+          <w:sz w:val="21"/>
+          <w:szCs w:val="21"/>
+        </w:rPr>
+      </w:pPr>
+      <w:r>
+        <w:rPr>
+          <w:rFonts w:ascii="Segoe UI" w:eastAsia="Segoe UI" w:hAnsi="Segoe UI" w:cs="Segoe UI"/>
+          <w:sz w:val="21"/>
+          <w:szCs w:val="21"/>
+        </w:rPr>
+        <w:t>3 test case tables made, one half-way done</w:t>
+      </w:r>
+    </w:p>
+    <w:p>
+      <w:pPr>
+        <w:pStyle w:val="ListParagraph"/>
+        <w:numPr>
+          <w:ilvl w:val="0"/>
+          <w:numId w:val="3"/>
+        </w:numPr>
+        <w:spacing w:before="240" w:after="240"/>
+        <w:rPr>
+          <w:rFonts w:ascii="Segoe UI" w:eastAsia="Segoe UI" w:hAnsi="Segoe UI" w:cs="Segoe UI"/>
+          <w:sz w:val="21"/>
+          <w:szCs w:val="21"/>
+        </w:rPr>
+      </w:pPr>
+      <w:r>
+        <w:rPr>
+          <w:rFonts w:ascii="Segoe UI" w:eastAsia="Segoe UI" w:hAnsi="Segoe UI" w:cs="Segoe UI"/>
+          <w:sz w:val="21"/>
+          <w:szCs w:val="21"/>
+        </w:rPr>
+        <w:t>Architecture diagram made, other more specific diagrams to come</w:t>
+      </w:r>
+    </w:p>
+    <w:p>
+      <w:pPr>
+        <w:pStyle w:val="ListParagraph"/>
+        <w:numPr>
+          <w:ilvl w:val="0"/>
+          <w:numId w:val="3"/>
+        </w:numPr>
+        <w:spacing w:before="240" w:after="240"/>
+        <w:rPr>
+          <w:rFonts w:ascii="Segoe UI" w:eastAsia="Segoe UI" w:hAnsi="Segoe UI" w:cs="Segoe UI"/>
+          <w:sz w:val="21"/>
+          <w:szCs w:val="21"/>
+        </w:rPr>
+      </w:pPr>
+      <w:r>
+        <w:rPr>
+          <w:rFonts w:ascii="Segoe UI" w:eastAsia="Segoe UI" w:hAnsi="Segoe UI" w:cs="Segoe UI"/>
+          <w:sz w:val="21"/>
+          <w:szCs w:val="21"/>
+        </w:rPr>
+        <w:t>Fixed CRUD page, user can now edit names of bulbs after they have been saved</w:t>
+      </w:r>
+    </w:p>
+    <w:p>
+      <w:pPr>
+        <w:pStyle w:val="ListParagraph"/>
+        <w:numPr>
+          <w:ilvl w:val="0"/>
+          <w:numId w:val="3"/>
+        </w:numPr>
+        <w:spacing w:before="240" w:after="240"/>
+        <w:rPr>
+          <w:rFonts w:ascii="Segoe UI" w:eastAsia="Segoe UI" w:hAnsi="Segoe UI" w:cs="Segoe UI"/>
+          <w:sz w:val="21"/>
+          <w:szCs w:val="21"/>
+        </w:rPr>
+      </w:pPr>
+      <w:r>
+        <w:rPr>
+          <w:rFonts w:ascii="Segoe UI" w:eastAsia="Segoe UI" w:hAnsi="Segoe UI" w:cs="Segoe UI"/>
+          <w:sz w:val="21"/>
+          <w:szCs w:val="21"/>
+        </w:rPr>
+        <w:t>Edited error messages to be more aesthetic, added success messages in same vein</w:t>
+      </w:r>
+    </w:p>
+    <w:p>
+      <w:pPr>
+        <w:pStyle w:val="ListParagraph"/>
+        <w:numPr>
+          <w:ilvl w:val="0"/>
+          <w:numId w:val="3"/>
+        </w:numPr>
+        <w:spacing w:before="240" w:after="240"/>
+        <w:rPr>
+          <w:rFonts w:ascii="Segoe UI" w:eastAsia="Segoe UI" w:hAnsi="Segoe UI" w:cs="Segoe UI"/>
+          <w:sz w:val="21"/>
+          <w:szCs w:val="21"/>
+        </w:rPr>
+      </w:pPr>
+      <w:r>
+        <w:rPr>
+          <w:rFonts w:ascii="Segoe UI" w:eastAsia="Segoe UI" w:hAnsi="Segoe UI" w:cs="Segoe UI"/>
+          <w:sz w:val="21"/>
+          <w:szCs w:val="21"/>
+        </w:rPr>
+        <w:t>Make error and success messages bigger</w:t>
+      </w:r>
+      <w:r>
+        <w:rPr>
+          <w:rFonts w:ascii="Segoe UI" w:eastAsia="Segoe UI" w:hAnsi="Segoe UI" w:cs="Segoe UI"/>
+          <w:sz w:val="21"/>
+          <w:szCs w:val="21"/>
+        </w:rPr>
+        <w:t xml:space="preserve"> (FONT BIGGER)</w:t>
       </w:r>
     </w:p>
     <w:sectPr>

</xml_diff>